<commit_message>
Nog bezig met lab 2 bijna af
</commit_message>
<xml_diff>
--- a/Blok3-Week3-php/Lab 2/Blok 3 week 3 lab 2 vragen.docx
+++ b/Blok3-Week3-php/Lab 2/Blok 3 week 3 lab 2 vragen.docx
@@ -664,8 +664,6 @@
           <w:lang w:eastAsia="nl-NL"/>
         </w:rPr>
       </w:pPr>
-      <w:bookmarkStart w:id="0" w:name="_GoBack"/>
-      <w:bookmarkEnd w:id="0"/>
     </w:p>
     <w:p>
       <w:pPr>
@@ -728,6 +726,84 @@
     </w:p>
     <w:p>
       <w:pPr>
+        <w:pStyle w:val="Lijstalinea"/>
+        <w:numPr>
+          <w:ilvl w:val="1"/>
+          <w:numId w:val="1"/>
+        </w:numPr>
+        <w:shd w:val="clear" w:color="auto" w:fill="FFFFFF"/>
+        <w:spacing w:before="100" w:beforeAutospacing="1" w:after="100" w:afterAutospacing="1" w:line="360" w:lineRule="atLeast"/>
+        <w:rPr>
+          <w:rFonts w:ascii="Helvetica" w:eastAsia="Times New Roman" w:hAnsi="Helvetica" w:cs="Times New Roman"/>
+          <w:color w:val="333333"/>
+          <w:lang w:eastAsia="nl-NL"/>
+        </w:rPr>
+      </w:pPr>
+      <w:r>
+        <w:rPr>
+          <w:rFonts w:ascii="Helvetica" w:eastAsia="Times New Roman" w:hAnsi="Helvetica" w:cs="Times New Roman"/>
+          <w:color w:val="333333"/>
+          <w:lang w:eastAsia="nl-NL"/>
+        </w:rPr>
+        <w:t xml:space="preserve">SELECT * </w:t>
+      </w:r>
+      <w:proofErr w:type="gramStart"/>
+      <w:r>
+        <w:rPr>
+          <w:rFonts w:ascii="Helvetica" w:eastAsia="Times New Roman" w:hAnsi="Helvetica" w:cs="Times New Roman"/>
+          <w:color w:val="333333"/>
+          <w:lang w:eastAsia="nl-NL"/>
+        </w:rPr>
+        <w:t>FROM  `</w:t>
+      </w:r>
+      <w:proofErr w:type="gramEnd"/>
+      <w:r>
+        <w:rPr>
+          <w:rFonts w:ascii="Helvetica" w:eastAsia="Times New Roman" w:hAnsi="Helvetica" w:cs="Times New Roman"/>
+          <w:color w:val="333333"/>
+          <w:lang w:eastAsia="nl-NL"/>
+        </w:rPr>
+        <w:t xml:space="preserve">person` WHERE attack = '10' AND </w:t>
+      </w:r>
+      <w:proofErr w:type="spellStart"/>
+      <w:r>
+        <w:rPr>
+          <w:rFonts w:ascii="Helvetica" w:eastAsia="Times New Roman" w:hAnsi="Helvetica" w:cs="Times New Roman"/>
+          <w:color w:val="333333"/>
+          <w:lang w:eastAsia="nl-NL"/>
+        </w:rPr>
+        <w:t>agility</w:t>
+      </w:r>
+      <w:proofErr w:type="spellEnd"/>
+      <w:r>
+        <w:rPr>
+          <w:rFonts w:ascii="Helvetica" w:eastAsia="Times New Roman" w:hAnsi="Helvetica" w:cs="Times New Roman"/>
+          <w:color w:val="333333"/>
+          <w:lang w:eastAsia="nl-NL"/>
+        </w:rPr>
+        <w:t xml:space="preserve"> = '10' AND </w:t>
+      </w:r>
+      <w:proofErr w:type="spellStart"/>
+      <w:r>
+        <w:rPr>
+          <w:rFonts w:ascii="Helvetica" w:eastAsia="Times New Roman" w:hAnsi="Helvetica" w:cs="Times New Roman"/>
+          <w:color w:val="333333"/>
+          <w:lang w:eastAsia="nl-NL"/>
+        </w:rPr>
+        <w:t>defense</w:t>
+      </w:r>
+      <w:proofErr w:type="spellEnd"/>
+      <w:r>
+        <w:rPr>
+          <w:rFonts w:ascii="Helvetica" w:eastAsia="Times New Roman" w:hAnsi="Helvetica" w:cs="Times New Roman"/>
+          <w:color w:val="333333"/>
+          <w:lang w:eastAsia="nl-NL"/>
+        </w:rPr>
+        <w:t xml:space="preserve"> = '10'</w:t>
+      </w:r>
+    </w:p>
+    <w:p>
+      <w:pPr>
         <w:numPr>
           <w:ilvl w:val="0"/>
           <w:numId w:val="2"/>
@@ -751,6 +827,66 @@
     </w:p>
     <w:p>
       <w:pPr>
+        <w:pStyle w:val="Lijstalinea"/>
+        <w:numPr>
+          <w:ilvl w:val="1"/>
+          <w:numId w:val="1"/>
+        </w:numPr>
+        <w:shd w:val="clear" w:color="auto" w:fill="FFFFFF"/>
+        <w:spacing w:before="100" w:beforeAutospacing="1" w:after="100" w:afterAutospacing="1" w:line="360" w:lineRule="atLeast"/>
+        <w:rPr>
+          <w:rFonts w:ascii="Helvetica" w:eastAsia="Times New Roman" w:hAnsi="Helvetica" w:cs="Times New Roman"/>
+          <w:color w:val="333333"/>
+          <w:lang w:eastAsia="nl-NL"/>
+        </w:rPr>
+      </w:pPr>
+      <w:r>
+        <w:rPr>
+          <w:rFonts w:ascii="Helvetica" w:eastAsia="Times New Roman" w:hAnsi="Helvetica" w:cs="Times New Roman"/>
+          <w:color w:val="333333"/>
+          <w:lang w:eastAsia="nl-NL"/>
+        </w:rPr>
+        <w:t xml:space="preserve">SELECT </w:t>
+      </w:r>
+      <w:proofErr w:type="spellStart"/>
+      <w:r>
+        <w:rPr>
+          <w:rFonts w:ascii="Helvetica" w:eastAsia="Times New Roman" w:hAnsi="Helvetica" w:cs="Times New Roman"/>
+          <w:color w:val="333333"/>
+          <w:lang w:eastAsia="nl-NL"/>
+        </w:rPr>
+        <w:t>region</w:t>
+      </w:r>
+      <w:proofErr w:type="spellEnd"/>
+      <w:r>
+        <w:rPr>
+          <w:rFonts w:ascii="Helvetica" w:eastAsia="Times New Roman" w:hAnsi="Helvetica" w:cs="Times New Roman"/>
+          <w:color w:val="333333"/>
+          <w:lang w:eastAsia="nl-NL"/>
+        </w:rPr>
+        <w:t xml:space="preserve"> FROM </w:t>
+      </w:r>
+      <w:proofErr w:type="spellStart"/>
+      <w:r>
+        <w:rPr>
+          <w:rFonts w:ascii="Helvetica" w:eastAsia="Times New Roman" w:hAnsi="Helvetica" w:cs="Times New Roman"/>
+          <w:color w:val="333333"/>
+          <w:lang w:eastAsia="nl-NL"/>
+        </w:rPr>
+        <w:t>city</w:t>
+      </w:r>
+      <w:proofErr w:type="spellEnd"/>
+      <w:r>
+        <w:rPr>
+          <w:rFonts w:ascii="Helvetica" w:eastAsia="Times New Roman" w:hAnsi="Helvetica" w:cs="Times New Roman"/>
+          <w:color w:val="333333"/>
+          <w:lang w:eastAsia="nl-NL"/>
+        </w:rPr>
+        <w:t xml:space="preserve"> WHERE 10 AND 20</w:t>
+      </w:r>
+    </w:p>
+    <w:p>
+      <w:pPr>
         <w:numPr>
           <w:ilvl w:val="0"/>
           <w:numId w:val="2"/>
@@ -769,6 +905,7 @@
           <w:color w:val="333333"/>
           <w:lang w:eastAsia="nl-NL"/>
         </w:rPr>
+        <w:lastRenderedPageBreak/>
         <w:t xml:space="preserve">Met welke query kun je alle </w:t>
       </w:r>
       <w:proofErr w:type="spellStart"/>
@@ -792,6 +929,11 @@
     </w:p>
     <w:p>
       <w:pPr>
+        <w:pStyle w:val="Lijstalinea"/>
+        <w:numPr>
+          <w:ilvl w:val="1"/>
+          <w:numId w:val="1"/>
+        </w:numPr>
         <w:shd w:val="clear" w:color="auto" w:fill="FFFFFF"/>
         <w:spacing w:after="120" w:line="360" w:lineRule="atLeast"/>
         <w:rPr>
@@ -806,7 +948,7 @@
           <w:color w:val="333333"/>
           <w:lang w:eastAsia="nl-NL"/>
         </w:rPr>
-        <w:t> </w:t>
+        <w:t>….</w:t>
       </w:r>
     </w:p>
     <w:p>
@@ -877,6 +1019,58 @@
     </w:p>
     <w:p>
       <w:pPr>
+        <w:pStyle w:val="Lijstalinea"/>
+        <w:numPr>
+          <w:ilvl w:val="1"/>
+          <w:numId w:val="1"/>
+        </w:numPr>
+        <w:shd w:val="clear" w:color="auto" w:fill="FFFFFF"/>
+        <w:spacing w:before="100" w:beforeAutospacing="1" w:after="100" w:afterAutospacing="1" w:line="360" w:lineRule="atLeast"/>
+        <w:rPr>
+          <w:rFonts w:ascii="Helvetica" w:eastAsia="Times New Roman" w:hAnsi="Helvetica" w:cs="Times New Roman"/>
+          <w:color w:val="333333"/>
+          <w:lang w:eastAsia="nl-NL"/>
+        </w:rPr>
+      </w:pPr>
+      <w:r>
+        <w:rPr>
+          <w:rFonts w:ascii="Helvetica" w:eastAsia="Times New Roman" w:hAnsi="Helvetica" w:cs="Times New Roman"/>
+          <w:color w:val="333333"/>
+          <w:lang w:eastAsia="nl-NL"/>
+        </w:rPr>
+        <w:t xml:space="preserve">SELECT </w:t>
+      </w:r>
+      <w:proofErr w:type="gramStart"/>
+      <w:r>
+        <w:rPr>
+          <w:rFonts w:ascii="Helvetica" w:eastAsia="Times New Roman" w:hAnsi="Helvetica" w:cs="Times New Roman"/>
+          <w:color w:val="333333"/>
+          <w:lang w:eastAsia="nl-NL"/>
+        </w:rPr>
+        <w:t>MIN(</w:t>
+      </w:r>
+      <w:proofErr w:type="gramEnd"/>
+      <w:r>
+        <w:rPr>
+          <w:rFonts w:ascii="Helvetica" w:eastAsia="Times New Roman" w:hAnsi="Helvetica" w:cs="Times New Roman"/>
+          <w:color w:val="333333"/>
+          <w:lang w:eastAsia="nl-NL"/>
+        </w:rPr>
+        <w:t xml:space="preserve">speed) FROM </w:t>
+      </w:r>
+      <w:proofErr w:type="spellStart"/>
+      <w:r>
+        <w:rPr>
+          <w:rFonts w:ascii="Helvetica" w:eastAsia="Times New Roman" w:hAnsi="Helvetica" w:cs="Times New Roman"/>
+          <w:color w:val="333333"/>
+          <w:lang w:eastAsia="nl-NL"/>
+        </w:rPr>
+        <w:t>animal</w:t>
+      </w:r>
+      <w:proofErr w:type="spellEnd"/>
+    </w:p>
+    <w:p>
+      <w:pPr>
         <w:numPr>
           <w:ilvl w:val="0"/>
           <w:numId w:val="3"/>
@@ -900,6 +1094,58 @@
     </w:p>
     <w:p>
       <w:pPr>
+        <w:pStyle w:val="Lijstalinea"/>
+        <w:numPr>
+          <w:ilvl w:val="1"/>
+          <w:numId w:val="1"/>
+        </w:numPr>
+        <w:shd w:val="clear" w:color="auto" w:fill="FFFFFF"/>
+        <w:spacing w:before="100" w:beforeAutospacing="1" w:after="100" w:afterAutospacing="1" w:line="360" w:lineRule="atLeast"/>
+        <w:rPr>
+          <w:rFonts w:ascii="Helvetica" w:eastAsia="Times New Roman" w:hAnsi="Helvetica" w:cs="Times New Roman"/>
+          <w:color w:val="333333"/>
+          <w:lang w:eastAsia="nl-NL"/>
+        </w:rPr>
+      </w:pPr>
+      <w:r>
+        <w:rPr>
+          <w:rFonts w:ascii="Helvetica" w:eastAsia="Times New Roman" w:hAnsi="Helvetica" w:cs="Times New Roman"/>
+          <w:color w:val="333333"/>
+          <w:lang w:eastAsia="nl-NL"/>
+        </w:rPr>
+        <w:t xml:space="preserve">SELECT </w:t>
+      </w:r>
+      <w:proofErr w:type="gramStart"/>
+      <w:r>
+        <w:rPr>
+          <w:rFonts w:ascii="Helvetica" w:eastAsia="Times New Roman" w:hAnsi="Helvetica" w:cs="Times New Roman"/>
+          <w:color w:val="333333"/>
+          <w:lang w:eastAsia="nl-NL"/>
+        </w:rPr>
+        <w:t>MAX(</w:t>
+      </w:r>
+      <w:proofErr w:type="gramEnd"/>
+      <w:r>
+        <w:rPr>
+          <w:rFonts w:ascii="Helvetica" w:eastAsia="Times New Roman" w:hAnsi="Helvetica" w:cs="Times New Roman"/>
+          <w:color w:val="333333"/>
+          <w:lang w:eastAsia="nl-NL"/>
+        </w:rPr>
+        <w:t xml:space="preserve">speed) FROM </w:t>
+      </w:r>
+      <w:proofErr w:type="spellStart"/>
+      <w:r>
+        <w:rPr>
+          <w:rFonts w:ascii="Helvetica" w:eastAsia="Times New Roman" w:hAnsi="Helvetica" w:cs="Times New Roman"/>
+          <w:color w:val="333333"/>
+          <w:lang w:eastAsia="nl-NL"/>
+        </w:rPr>
+        <w:t>animal</w:t>
+      </w:r>
+      <w:proofErr w:type="spellEnd"/>
+    </w:p>
+    <w:p>
+      <w:pPr>
         <w:numPr>
           <w:ilvl w:val="0"/>
           <w:numId w:val="3"/>
@@ -918,9 +1164,60 @@
           <w:color w:val="333333"/>
           <w:lang w:eastAsia="nl-NL"/>
         </w:rPr>
-        <w:lastRenderedPageBreak/>
         <w:t>Met welke query kun je laten zien wat de minimale attack van een wapen is?</w:t>
       </w:r>
+    </w:p>
+    <w:p>
+      <w:pPr>
+        <w:pStyle w:val="Lijstalinea"/>
+        <w:numPr>
+          <w:ilvl w:val="1"/>
+          <w:numId w:val="1"/>
+        </w:numPr>
+        <w:shd w:val="clear" w:color="auto" w:fill="FFFFFF"/>
+        <w:spacing w:before="100" w:beforeAutospacing="1" w:after="100" w:afterAutospacing="1" w:line="360" w:lineRule="atLeast"/>
+        <w:rPr>
+          <w:rFonts w:ascii="Helvetica" w:eastAsia="Times New Roman" w:hAnsi="Helvetica" w:cs="Times New Roman"/>
+          <w:color w:val="333333"/>
+          <w:lang w:eastAsia="nl-NL"/>
+        </w:rPr>
+      </w:pPr>
+      <w:r>
+        <w:rPr>
+          <w:rFonts w:ascii="Helvetica" w:eastAsia="Times New Roman" w:hAnsi="Helvetica" w:cs="Times New Roman"/>
+          <w:color w:val="333333"/>
+          <w:lang w:eastAsia="nl-NL"/>
+        </w:rPr>
+        <w:t xml:space="preserve">SELECT </w:t>
+      </w:r>
+      <w:proofErr w:type="gramStart"/>
+      <w:r>
+        <w:rPr>
+          <w:rFonts w:ascii="Helvetica" w:eastAsia="Times New Roman" w:hAnsi="Helvetica" w:cs="Times New Roman"/>
+          <w:color w:val="333333"/>
+          <w:lang w:eastAsia="nl-NL"/>
+        </w:rPr>
+        <w:t>MIN(</w:t>
+      </w:r>
+      <w:proofErr w:type="gramEnd"/>
+      <w:r>
+        <w:rPr>
+          <w:rFonts w:ascii="Helvetica" w:eastAsia="Times New Roman" w:hAnsi="Helvetica" w:cs="Times New Roman"/>
+          <w:color w:val="333333"/>
+          <w:lang w:eastAsia="nl-NL"/>
+        </w:rPr>
+        <w:t xml:space="preserve">attack) FROM </w:t>
+      </w:r>
+      <w:proofErr w:type="spellStart"/>
+      <w:r>
+        <w:rPr>
+          <w:rFonts w:ascii="Helvetica" w:eastAsia="Times New Roman" w:hAnsi="Helvetica" w:cs="Times New Roman"/>
+          <w:color w:val="333333"/>
+          <w:lang w:eastAsia="nl-NL"/>
+        </w:rPr>
+        <w:t>weapon</w:t>
+      </w:r>
+      <w:proofErr w:type="spellEnd"/>
     </w:p>
     <w:p>
       <w:pPr>
@@ -947,6 +1244,88 @@
     </w:p>
     <w:p>
       <w:pPr>
+        <w:pStyle w:val="Lijstalinea"/>
+        <w:numPr>
+          <w:ilvl w:val="1"/>
+          <w:numId w:val="1"/>
+        </w:numPr>
+        <w:shd w:val="clear" w:color="auto" w:fill="FFFFFF"/>
+        <w:spacing w:before="100" w:beforeAutospacing="1" w:after="100" w:afterAutospacing="1" w:line="360" w:lineRule="atLeast"/>
+        <w:rPr>
+          <w:rFonts w:ascii="Helvetica" w:eastAsia="Times New Roman" w:hAnsi="Helvetica" w:cs="Times New Roman"/>
+          <w:color w:val="333333"/>
+          <w:lang w:eastAsia="nl-NL"/>
+        </w:rPr>
+      </w:pPr>
+      <w:bookmarkStart w:id="0" w:name="_GoBack"/>
+      <w:r>
+        <w:rPr>
+          <w:rFonts w:ascii="Helvetica" w:eastAsia="Times New Roman" w:hAnsi="Helvetica" w:cs="Times New Roman"/>
+          <w:color w:val="333333"/>
+          <w:lang w:eastAsia="nl-NL"/>
+        </w:rPr>
+        <w:t xml:space="preserve">SELECT </w:t>
+      </w:r>
+      <w:proofErr w:type="gramStart"/>
+      <w:r>
+        <w:rPr>
+          <w:rFonts w:ascii="Helvetica" w:eastAsia="Times New Roman" w:hAnsi="Helvetica" w:cs="Times New Roman"/>
+          <w:color w:val="333333"/>
+          <w:lang w:eastAsia="nl-NL"/>
+        </w:rPr>
+        <w:t>MAX(</w:t>
+      </w:r>
+      <w:proofErr w:type="spellStart"/>
+      <w:proofErr w:type="gramEnd"/>
+      <w:r>
+        <w:rPr>
+          <w:rFonts w:ascii="Helvetica" w:eastAsia="Times New Roman" w:hAnsi="Helvetica" w:cs="Times New Roman"/>
+          <w:color w:val="333333"/>
+          <w:lang w:eastAsia="nl-NL"/>
+        </w:rPr>
+        <w:t>price</w:t>
+      </w:r>
+      <w:proofErr w:type="spellEnd"/>
+      <w:r>
+        <w:rPr>
+          <w:rFonts w:ascii="Helvetica" w:eastAsia="Times New Roman" w:hAnsi="Helvetica" w:cs="Times New Roman"/>
+          <w:color w:val="333333"/>
+          <w:lang w:eastAsia="nl-NL"/>
+        </w:rPr>
+        <w:t xml:space="preserve">)AS </w:t>
+      </w:r>
+      <w:proofErr w:type="spellStart"/>
+      <w:r>
+        <w:rPr>
+          <w:rFonts w:ascii="Helvetica" w:eastAsia="Times New Roman" w:hAnsi="Helvetica" w:cs="Times New Roman"/>
+          <w:color w:val="333333"/>
+          <w:lang w:eastAsia="nl-NL"/>
+        </w:rPr>
+        <w:t>Maxprice</w:t>
+      </w:r>
+      <w:proofErr w:type="spellEnd"/>
+      <w:r>
+        <w:rPr>
+          <w:rFonts w:ascii="Helvetica" w:eastAsia="Times New Roman" w:hAnsi="Helvetica" w:cs="Times New Roman"/>
+          <w:color w:val="333333"/>
+          <w:lang w:eastAsia="nl-NL"/>
+        </w:rPr>
+        <w:t xml:space="preserve"> FROM </w:t>
+      </w:r>
+      <w:proofErr w:type="spellStart"/>
+      <w:r>
+        <w:rPr>
+          <w:rFonts w:ascii="Helvetica" w:eastAsia="Times New Roman" w:hAnsi="Helvetica" w:cs="Times New Roman"/>
+          <w:color w:val="333333"/>
+          <w:lang w:eastAsia="nl-NL"/>
+        </w:rPr>
+        <w:t>weapon</w:t>
+      </w:r>
+      <w:proofErr w:type="spellEnd"/>
+    </w:p>
+    <w:bookmarkEnd w:id="0"/>
+    <w:p>
+      <w:pPr>
         <w:shd w:val="clear" w:color="auto" w:fill="FFFFFF"/>
         <w:spacing w:after="120" w:line="360" w:lineRule="atLeast"/>
         <w:rPr>
@@ -1064,6 +1443,30 @@
     </w:p>
     <w:p>
       <w:pPr>
+        <w:pStyle w:val="Lijstalinea"/>
+        <w:numPr>
+          <w:ilvl w:val="1"/>
+          <w:numId w:val="1"/>
+        </w:numPr>
+        <w:shd w:val="clear" w:color="auto" w:fill="FFFFFF"/>
+        <w:spacing w:before="100" w:beforeAutospacing="1" w:after="100" w:afterAutospacing="1" w:line="360" w:lineRule="atLeast"/>
+        <w:rPr>
+          <w:rFonts w:ascii="Helvetica" w:eastAsia="Times New Roman" w:hAnsi="Helvetica" w:cs="Times New Roman"/>
+          <w:color w:val="333333"/>
+          <w:lang w:eastAsia="nl-NL"/>
+        </w:rPr>
+      </w:pPr>
+      <w:r>
+        <w:rPr>
+          <w:rFonts w:ascii="Helvetica" w:eastAsia="Times New Roman" w:hAnsi="Helvetica" w:cs="Times New Roman"/>
+          <w:color w:val="333333"/>
+          <w:lang w:eastAsia="nl-NL"/>
+        </w:rPr>
+        <w:t>….</w:t>
+      </w:r>
+    </w:p>
+    <w:p>
+      <w:pPr>
         <w:numPr>
           <w:ilvl w:val="0"/>
           <w:numId w:val="4"/>
@@ -1376,6 +1779,7 @@
           <w:color w:val="333333"/>
           <w:lang w:eastAsia="nl-NL"/>
         </w:rPr>
+        <w:lastRenderedPageBreak/>
         <w:t xml:space="preserve">BETWEEN </w:t>
       </w:r>
       <w:proofErr w:type="spellStart"/>
@@ -1438,6 +1842,66 @@
     </w:p>
     <w:p>
       <w:pPr>
+        <w:pStyle w:val="Lijstalinea"/>
+        <w:numPr>
+          <w:ilvl w:val="1"/>
+          <w:numId w:val="1"/>
+        </w:numPr>
+        <w:shd w:val="clear" w:color="auto" w:fill="FFFFFF"/>
+        <w:spacing w:before="100" w:beforeAutospacing="1" w:after="100" w:afterAutospacing="1" w:line="360" w:lineRule="atLeast"/>
+        <w:rPr>
+          <w:rFonts w:ascii="Helvetica" w:eastAsia="Times New Roman" w:hAnsi="Helvetica" w:cs="Times New Roman"/>
+          <w:color w:val="333333"/>
+          <w:lang w:eastAsia="nl-NL"/>
+        </w:rPr>
+      </w:pPr>
+      <w:r>
+        <w:rPr>
+          <w:rFonts w:ascii="Helvetica" w:eastAsia="Times New Roman" w:hAnsi="Helvetica" w:cs="Times New Roman"/>
+          <w:color w:val="333333"/>
+          <w:lang w:eastAsia="nl-NL"/>
+        </w:rPr>
+        <w:t xml:space="preserve">SELECT * FROM </w:t>
+      </w:r>
+      <w:proofErr w:type="spellStart"/>
+      <w:r>
+        <w:rPr>
+          <w:rFonts w:ascii="Helvetica" w:eastAsia="Times New Roman" w:hAnsi="Helvetica" w:cs="Times New Roman"/>
+          <w:color w:val="333333"/>
+          <w:lang w:eastAsia="nl-NL"/>
+        </w:rPr>
+        <w:t>weapon</w:t>
+      </w:r>
+      <w:proofErr w:type="spellEnd"/>
+      <w:r>
+        <w:rPr>
+          <w:rFonts w:ascii="Helvetica" w:eastAsia="Times New Roman" w:hAnsi="Helvetica" w:cs="Times New Roman"/>
+          <w:color w:val="333333"/>
+          <w:lang w:eastAsia="nl-NL"/>
+        </w:rPr>
+        <w:t xml:space="preserve"> WHERE </w:t>
+      </w:r>
+      <w:proofErr w:type="spellStart"/>
+      <w:r>
+        <w:rPr>
+          <w:rFonts w:ascii="Helvetica" w:eastAsia="Times New Roman" w:hAnsi="Helvetica" w:cs="Times New Roman"/>
+          <w:color w:val="333333"/>
+          <w:lang w:eastAsia="nl-NL"/>
+        </w:rPr>
+        <w:t>price</w:t>
+      </w:r>
+      <w:proofErr w:type="spellEnd"/>
+      <w:r>
+        <w:rPr>
+          <w:rFonts w:ascii="Helvetica" w:eastAsia="Times New Roman" w:hAnsi="Helvetica" w:cs="Times New Roman"/>
+          <w:color w:val="333333"/>
+          <w:lang w:eastAsia="nl-NL"/>
+        </w:rPr>
+        <w:t xml:space="preserve"> BETWEEN 100 AND 1000</w:t>
+      </w:r>
+    </w:p>
+    <w:p>
+      <w:pPr>
         <w:numPr>
           <w:ilvl w:val="0"/>
           <w:numId w:val="5"/>
@@ -1461,6 +1925,70 @@
     </w:p>
     <w:p>
       <w:pPr>
+        <w:shd w:val="clear" w:color="auto" w:fill="FFFFFF"/>
+        <w:spacing w:before="100" w:beforeAutospacing="1" w:after="100" w:afterAutospacing="1" w:line="360" w:lineRule="atLeast"/>
+        <w:ind w:left="720"/>
+        <w:rPr>
+          <w:rFonts w:ascii="Helvetica" w:eastAsia="Times New Roman" w:hAnsi="Helvetica" w:cs="Times New Roman"/>
+          <w:color w:val="333333"/>
+          <w:lang w:eastAsia="nl-NL"/>
+        </w:rPr>
+      </w:pPr>
+      <w:r>
+        <w:rPr>
+          <w:rFonts w:ascii="Helvetica" w:eastAsia="Times New Roman" w:hAnsi="Helvetica" w:cs="Times New Roman"/>
+          <w:color w:val="333333"/>
+          <w:lang w:eastAsia="nl-NL"/>
+        </w:rPr>
+        <w:t xml:space="preserve">- </w:t>
+      </w:r>
+      <w:r>
+        <w:rPr>
+          <w:rFonts w:ascii="Helvetica" w:eastAsia="Times New Roman" w:hAnsi="Helvetica" w:cs="Times New Roman"/>
+          <w:color w:val="333333"/>
+          <w:lang w:eastAsia="nl-NL"/>
+        </w:rPr>
+        <w:t xml:space="preserve">SELECT * FROM </w:t>
+      </w:r>
+      <w:proofErr w:type="spellStart"/>
+      <w:r>
+        <w:rPr>
+          <w:rFonts w:ascii="Helvetica" w:eastAsia="Times New Roman" w:hAnsi="Helvetica" w:cs="Times New Roman"/>
+          <w:color w:val="333333"/>
+          <w:lang w:eastAsia="nl-NL"/>
+        </w:rPr>
+        <w:t>weapon</w:t>
+      </w:r>
+      <w:proofErr w:type="spellEnd"/>
+      <w:r>
+        <w:rPr>
+          <w:rFonts w:ascii="Helvetica" w:eastAsia="Times New Roman" w:hAnsi="Helvetica" w:cs="Times New Roman"/>
+          <w:color w:val="333333"/>
+          <w:lang w:eastAsia="nl-NL"/>
+        </w:rPr>
+        <w:t xml:space="preserve"> </w:t>
+      </w:r>
+      <w:proofErr w:type="gramStart"/>
+      <w:r>
+        <w:rPr>
+          <w:rFonts w:ascii="Helvetica" w:eastAsia="Times New Roman" w:hAnsi="Helvetica" w:cs="Times New Roman"/>
+          <w:color w:val="333333"/>
+          <w:lang w:eastAsia="nl-NL"/>
+        </w:rPr>
+        <w:t>WHERE attack</w:t>
+      </w:r>
+      <w:proofErr w:type="gramEnd"/>
+      <w:r>
+        <w:rPr>
+          <w:rFonts w:ascii="Helvetica" w:eastAsia="Times New Roman" w:hAnsi="Helvetica" w:cs="Times New Roman"/>
+          <w:color w:val="333333"/>
+          <w:lang w:eastAsia="nl-NL"/>
+        </w:rPr>
+        <w:t xml:space="preserve"> BETWEEN 300 AND 600</w:t>
+      </w:r>
+    </w:p>
+    <w:p>
+      <w:pPr>
         <w:numPr>
           <w:ilvl w:val="0"/>
           <w:numId w:val="5"/>
@@ -1502,6 +2030,66 @@
     </w:p>
     <w:p>
       <w:pPr>
+        <w:pStyle w:val="Lijstalinea"/>
+        <w:numPr>
+          <w:ilvl w:val="1"/>
+          <w:numId w:val="1"/>
+        </w:numPr>
+        <w:shd w:val="clear" w:color="auto" w:fill="FFFFFF"/>
+        <w:spacing w:before="100" w:beforeAutospacing="1" w:after="100" w:afterAutospacing="1" w:line="360" w:lineRule="atLeast"/>
+        <w:rPr>
+          <w:rFonts w:ascii="Helvetica" w:eastAsia="Times New Roman" w:hAnsi="Helvetica" w:cs="Times New Roman"/>
+          <w:color w:val="333333"/>
+          <w:lang w:eastAsia="nl-NL"/>
+        </w:rPr>
+      </w:pPr>
+      <w:r>
+        <w:rPr>
+          <w:rFonts w:ascii="Helvetica" w:eastAsia="Times New Roman" w:hAnsi="Helvetica" w:cs="Times New Roman"/>
+          <w:color w:val="333333"/>
+          <w:lang w:eastAsia="nl-NL"/>
+        </w:rPr>
+        <w:t xml:space="preserve">SELECT * FROM </w:t>
+      </w:r>
+      <w:proofErr w:type="spellStart"/>
+      <w:r>
+        <w:rPr>
+          <w:rFonts w:ascii="Helvetica" w:eastAsia="Times New Roman" w:hAnsi="Helvetica" w:cs="Times New Roman"/>
+          <w:color w:val="333333"/>
+          <w:lang w:eastAsia="nl-NL"/>
+        </w:rPr>
+        <w:t>animal</w:t>
+      </w:r>
+      <w:proofErr w:type="spellEnd"/>
+      <w:r>
+        <w:rPr>
+          <w:rFonts w:ascii="Helvetica" w:eastAsia="Times New Roman" w:hAnsi="Helvetica" w:cs="Times New Roman"/>
+          <w:color w:val="333333"/>
+          <w:lang w:eastAsia="nl-NL"/>
+        </w:rPr>
+        <w:t xml:space="preserve"> WHERE </w:t>
+      </w:r>
+      <w:proofErr w:type="spellStart"/>
+      <w:r>
+        <w:rPr>
+          <w:rFonts w:ascii="Helvetica" w:eastAsia="Times New Roman" w:hAnsi="Helvetica" w:cs="Times New Roman"/>
+          <w:color w:val="333333"/>
+          <w:lang w:eastAsia="nl-NL"/>
+        </w:rPr>
+        <w:t>defense</w:t>
+      </w:r>
+      <w:proofErr w:type="spellEnd"/>
+      <w:r>
+        <w:rPr>
+          <w:rFonts w:ascii="Helvetica" w:eastAsia="Times New Roman" w:hAnsi="Helvetica" w:cs="Times New Roman"/>
+          <w:color w:val="333333"/>
+          <w:lang w:eastAsia="nl-NL"/>
+        </w:rPr>
+        <w:t xml:space="preserve"> BETWEEN 7 AND 9</w:t>
+      </w:r>
+    </w:p>
+    <w:p>
+      <w:pPr>
         <w:numPr>
           <w:ilvl w:val="0"/>
           <w:numId w:val="5"/>
@@ -1525,6 +2113,48 @@
     </w:p>
     <w:p>
       <w:pPr>
+        <w:pStyle w:val="Lijstalinea"/>
+        <w:numPr>
+          <w:ilvl w:val="1"/>
+          <w:numId w:val="1"/>
+        </w:numPr>
+        <w:shd w:val="clear" w:color="auto" w:fill="FFFFFF"/>
+        <w:spacing w:before="100" w:beforeAutospacing="1" w:after="100" w:afterAutospacing="1" w:line="360" w:lineRule="atLeast"/>
+        <w:rPr>
+          <w:rFonts w:ascii="Helvetica" w:eastAsia="Times New Roman" w:hAnsi="Helvetica" w:cs="Times New Roman"/>
+          <w:color w:val="333333"/>
+          <w:lang w:eastAsia="nl-NL"/>
+        </w:rPr>
+      </w:pPr>
+      <w:r>
+        <w:rPr>
+          <w:rFonts w:ascii="Helvetica" w:eastAsia="Times New Roman" w:hAnsi="Helvetica" w:cs="Times New Roman"/>
+          <w:color w:val="333333"/>
+          <w:lang w:eastAsia="nl-NL"/>
+        </w:rPr>
+        <w:t xml:space="preserve">SELECT * </w:t>
+      </w:r>
+      <w:proofErr w:type="gramStart"/>
+      <w:r>
+        <w:rPr>
+          <w:rFonts w:ascii="Helvetica" w:eastAsia="Times New Roman" w:hAnsi="Helvetica" w:cs="Times New Roman"/>
+          <w:color w:val="333333"/>
+          <w:lang w:eastAsia="nl-NL"/>
+        </w:rPr>
+        <w:t>FROM person</w:t>
+      </w:r>
+      <w:proofErr w:type="gramEnd"/>
+      <w:r>
+        <w:rPr>
+          <w:rFonts w:ascii="Helvetica" w:eastAsia="Times New Roman" w:hAnsi="Helvetica" w:cs="Times New Roman"/>
+          <w:color w:val="333333"/>
+          <w:lang w:eastAsia="nl-NL"/>
+        </w:rPr>
+        <w:t xml:space="preserve"> WHERE gold &gt; 1800</w:t>
+      </w:r>
+    </w:p>
+    <w:p>
+      <w:pPr>
         <w:numPr>
           <w:ilvl w:val="0"/>
           <w:numId w:val="5"/>
@@ -1548,6 +2178,48 @@
     </w:p>
     <w:p>
       <w:pPr>
+        <w:pStyle w:val="Lijstalinea"/>
+        <w:numPr>
+          <w:ilvl w:val="1"/>
+          <w:numId w:val="1"/>
+        </w:numPr>
+        <w:shd w:val="clear" w:color="auto" w:fill="FFFFFF"/>
+        <w:spacing w:before="100" w:beforeAutospacing="1" w:after="100" w:afterAutospacing="1" w:line="360" w:lineRule="atLeast"/>
+        <w:rPr>
+          <w:rFonts w:ascii="Helvetica" w:eastAsia="Times New Roman" w:hAnsi="Helvetica" w:cs="Times New Roman"/>
+          <w:color w:val="333333"/>
+          <w:lang w:eastAsia="nl-NL"/>
+        </w:rPr>
+      </w:pPr>
+      <w:r>
+        <w:rPr>
+          <w:rFonts w:ascii="Helvetica" w:eastAsia="Times New Roman" w:hAnsi="Helvetica" w:cs="Times New Roman"/>
+          <w:color w:val="333333"/>
+          <w:lang w:eastAsia="nl-NL"/>
+        </w:rPr>
+        <w:t xml:space="preserve">SELECT * </w:t>
+      </w:r>
+      <w:proofErr w:type="gramStart"/>
+      <w:r>
+        <w:rPr>
+          <w:rFonts w:ascii="Helvetica" w:eastAsia="Times New Roman" w:hAnsi="Helvetica" w:cs="Times New Roman"/>
+          <w:color w:val="333333"/>
+          <w:lang w:eastAsia="nl-NL"/>
+        </w:rPr>
+        <w:t>FROM person</w:t>
+      </w:r>
+      <w:proofErr w:type="gramEnd"/>
+      <w:r>
+        <w:rPr>
+          <w:rFonts w:ascii="Helvetica" w:eastAsia="Times New Roman" w:hAnsi="Helvetica" w:cs="Times New Roman"/>
+          <w:color w:val="333333"/>
+          <w:lang w:eastAsia="nl-NL"/>
+        </w:rPr>
+        <w:t xml:space="preserve"> WHERE gold &gt; 1850</w:t>
+      </w:r>
+    </w:p>
+    <w:p>
+      <w:pPr>
         <w:numPr>
           <w:ilvl w:val="0"/>
           <w:numId w:val="5"/>
@@ -1571,6 +2243,48 @@
     </w:p>
     <w:p>
       <w:pPr>
+        <w:pStyle w:val="Lijstalinea"/>
+        <w:numPr>
+          <w:ilvl w:val="1"/>
+          <w:numId w:val="1"/>
+        </w:numPr>
+        <w:shd w:val="clear" w:color="auto" w:fill="FFFFFF"/>
+        <w:spacing w:before="100" w:beforeAutospacing="1" w:after="100" w:afterAutospacing="1" w:line="360" w:lineRule="atLeast"/>
+        <w:rPr>
+          <w:rFonts w:ascii="Helvetica" w:eastAsia="Times New Roman" w:hAnsi="Helvetica" w:cs="Times New Roman"/>
+          <w:color w:val="333333"/>
+          <w:lang w:eastAsia="nl-NL"/>
+        </w:rPr>
+      </w:pPr>
+      <w:r>
+        <w:rPr>
+          <w:rFonts w:ascii="Helvetica" w:eastAsia="Times New Roman" w:hAnsi="Helvetica" w:cs="Times New Roman"/>
+          <w:color w:val="333333"/>
+          <w:lang w:eastAsia="nl-NL"/>
+        </w:rPr>
+        <w:t xml:space="preserve">SELECT * </w:t>
+      </w:r>
+      <w:proofErr w:type="gramStart"/>
+      <w:r>
+        <w:rPr>
+          <w:rFonts w:ascii="Helvetica" w:eastAsia="Times New Roman" w:hAnsi="Helvetica" w:cs="Times New Roman"/>
+          <w:color w:val="333333"/>
+          <w:lang w:eastAsia="nl-NL"/>
+        </w:rPr>
+        <w:t>FROM person</w:t>
+      </w:r>
+      <w:proofErr w:type="gramEnd"/>
+      <w:r>
+        <w:rPr>
+          <w:rFonts w:ascii="Helvetica" w:eastAsia="Times New Roman" w:hAnsi="Helvetica" w:cs="Times New Roman"/>
+          <w:color w:val="333333"/>
+          <w:lang w:eastAsia="nl-NL"/>
+        </w:rPr>
+        <w:t xml:space="preserve"> WHERE gold &gt;= 1850</w:t>
+      </w:r>
+    </w:p>
+    <w:p>
+      <w:pPr>
         <w:numPr>
           <w:ilvl w:val="0"/>
           <w:numId w:val="5"/>
@@ -1594,6 +2308,11 @@
     </w:p>
     <w:p>
       <w:pPr>
+        <w:pStyle w:val="Lijstalinea"/>
+        <w:numPr>
+          <w:ilvl w:val="1"/>
+          <w:numId w:val="1"/>
+        </w:numPr>
         <w:shd w:val="clear" w:color="auto" w:fill="FFFFFF"/>
         <w:spacing w:after="120" w:line="360" w:lineRule="atLeast"/>
         <w:rPr>
@@ -1608,7 +2327,43 @@
           <w:color w:val="333333"/>
           <w:lang w:eastAsia="nl-NL"/>
         </w:rPr>
-        <w:t> </w:t>
+        <w:t xml:space="preserve">SELECT * FROM </w:t>
+      </w:r>
+      <w:proofErr w:type="spellStart"/>
+      <w:r>
+        <w:rPr>
+          <w:rFonts w:ascii="Helvetica" w:eastAsia="Times New Roman" w:hAnsi="Helvetica" w:cs="Times New Roman"/>
+          <w:color w:val="333333"/>
+          <w:lang w:eastAsia="nl-NL"/>
+        </w:rPr>
+        <w:t>weapon</w:t>
+      </w:r>
+      <w:proofErr w:type="spellEnd"/>
+      <w:r>
+        <w:rPr>
+          <w:rFonts w:ascii="Helvetica" w:eastAsia="Times New Roman" w:hAnsi="Helvetica" w:cs="Times New Roman"/>
+          <w:color w:val="333333"/>
+          <w:lang w:eastAsia="nl-NL"/>
+        </w:rPr>
+        <w:t xml:space="preserve"> WHERE </w:t>
+      </w:r>
+      <w:proofErr w:type="spellStart"/>
+      <w:r>
+        <w:rPr>
+          <w:rFonts w:ascii="Helvetica" w:eastAsia="Times New Roman" w:hAnsi="Helvetica" w:cs="Times New Roman"/>
+          <w:color w:val="333333"/>
+          <w:lang w:eastAsia="nl-NL"/>
+        </w:rPr>
+        <w:t>price</w:t>
+      </w:r>
+      <w:proofErr w:type="spellEnd"/>
+      <w:r>
+        <w:rPr>
+          <w:rFonts w:ascii="Helvetica" w:eastAsia="Times New Roman" w:hAnsi="Helvetica" w:cs="Times New Roman"/>
+          <w:color w:val="333333"/>
+          <w:lang w:eastAsia="nl-NL"/>
+        </w:rPr>
+        <w:t xml:space="preserve"> &lt; 300</w:t>
       </w:r>
     </w:p>
     <w:p>
@@ -1657,6 +2412,48 @@
     </w:p>
     <w:p>
       <w:pPr>
+        <w:pStyle w:val="Lijstalinea"/>
+        <w:numPr>
+          <w:ilvl w:val="1"/>
+          <w:numId w:val="1"/>
+        </w:numPr>
+        <w:shd w:val="clear" w:color="auto" w:fill="FFFFFF"/>
+        <w:spacing w:before="100" w:beforeAutospacing="1" w:after="100" w:afterAutospacing="1" w:line="360" w:lineRule="atLeast"/>
+        <w:rPr>
+          <w:rFonts w:ascii="Helvetica" w:eastAsia="Times New Roman" w:hAnsi="Helvetica" w:cs="Times New Roman"/>
+          <w:color w:val="333333"/>
+          <w:lang w:eastAsia="nl-NL"/>
+        </w:rPr>
+      </w:pPr>
+      <w:r>
+        <w:rPr>
+          <w:rFonts w:ascii="Helvetica" w:eastAsia="Times New Roman" w:hAnsi="Helvetica" w:cs="Times New Roman"/>
+          <w:color w:val="333333"/>
+          <w:lang w:eastAsia="nl-NL"/>
+        </w:rPr>
+        <w:t xml:space="preserve">SELECT * </w:t>
+      </w:r>
+      <w:proofErr w:type="gramStart"/>
+      <w:r>
+        <w:rPr>
+          <w:rFonts w:ascii="Helvetica" w:eastAsia="Times New Roman" w:hAnsi="Helvetica" w:cs="Times New Roman"/>
+          <w:color w:val="333333"/>
+          <w:lang w:eastAsia="nl-NL"/>
+        </w:rPr>
+        <w:t>FROM person</w:t>
+      </w:r>
+      <w:proofErr w:type="gramEnd"/>
+      <w:r>
+        <w:rPr>
+          <w:rFonts w:ascii="Helvetica" w:eastAsia="Times New Roman" w:hAnsi="Helvetica" w:cs="Times New Roman"/>
+          <w:color w:val="333333"/>
+          <w:lang w:eastAsia="nl-NL"/>
+        </w:rPr>
+        <w:t xml:space="preserve"> WHERE name LIKE 'b%'</w:t>
+      </w:r>
+    </w:p>
+    <w:p>
+      <w:pPr>
         <w:numPr>
           <w:ilvl w:val="0"/>
           <w:numId w:val="6"/>
@@ -1680,6 +2477,48 @@
     </w:p>
     <w:p>
       <w:pPr>
+        <w:pStyle w:val="Lijstalinea"/>
+        <w:numPr>
+          <w:ilvl w:val="1"/>
+          <w:numId w:val="1"/>
+        </w:numPr>
+        <w:shd w:val="clear" w:color="auto" w:fill="FFFFFF"/>
+        <w:spacing w:before="100" w:beforeAutospacing="1" w:after="100" w:afterAutospacing="1" w:line="360" w:lineRule="atLeast"/>
+        <w:rPr>
+          <w:rFonts w:ascii="Helvetica" w:eastAsia="Times New Roman" w:hAnsi="Helvetica" w:cs="Times New Roman"/>
+          <w:color w:val="333333"/>
+          <w:lang w:eastAsia="nl-NL"/>
+        </w:rPr>
+      </w:pPr>
+      <w:r>
+        <w:rPr>
+          <w:rFonts w:ascii="Helvetica" w:eastAsia="Times New Roman" w:hAnsi="Helvetica" w:cs="Times New Roman"/>
+          <w:color w:val="333333"/>
+          <w:lang w:eastAsia="nl-NL"/>
+        </w:rPr>
+        <w:t xml:space="preserve">SELECT * FROM </w:t>
+      </w:r>
+      <w:proofErr w:type="spellStart"/>
+      <w:r>
+        <w:rPr>
+          <w:rFonts w:ascii="Helvetica" w:eastAsia="Times New Roman" w:hAnsi="Helvetica" w:cs="Times New Roman"/>
+          <w:color w:val="333333"/>
+          <w:lang w:eastAsia="nl-NL"/>
+        </w:rPr>
+        <w:t>animal</w:t>
+      </w:r>
+      <w:proofErr w:type="spellEnd"/>
+      <w:r>
+        <w:rPr>
+          <w:rFonts w:ascii="Helvetica" w:eastAsia="Times New Roman" w:hAnsi="Helvetica" w:cs="Times New Roman"/>
+          <w:color w:val="333333"/>
+          <w:lang w:eastAsia="nl-NL"/>
+        </w:rPr>
+        <w:t xml:space="preserve"> WHERE type LIKE '%a%'</w:t>
+      </w:r>
+    </w:p>
+    <w:p>
+      <w:pPr>
         <w:numPr>
           <w:ilvl w:val="0"/>
           <w:numId w:val="6"/>
@@ -1704,6 +2543,66 @@
     </w:p>
     <w:p>
       <w:pPr>
+        <w:pStyle w:val="Lijstalinea"/>
+        <w:numPr>
+          <w:ilvl w:val="1"/>
+          <w:numId w:val="1"/>
+        </w:numPr>
+        <w:shd w:val="clear" w:color="auto" w:fill="FFFFFF"/>
+        <w:spacing w:before="100" w:beforeAutospacing="1" w:after="100" w:afterAutospacing="1" w:line="360" w:lineRule="atLeast"/>
+        <w:rPr>
+          <w:rFonts w:ascii="Helvetica" w:eastAsia="Times New Roman" w:hAnsi="Helvetica" w:cs="Times New Roman"/>
+          <w:color w:val="333333"/>
+          <w:lang w:eastAsia="nl-NL"/>
+        </w:rPr>
+      </w:pPr>
+      <w:r>
+        <w:rPr>
+          <w:rFonts w:ascii="Helvetica" w:eastAsia="Times New Roman" w:hAnsi="Helvetica" w:cs="Times New Roman"/>
+          <w:color w:val="333333"/>
+          <w:lang w:eastAsia="nl-NL"/>
+        </w:rPr>
+        <w:t xml:space="preserve">SELECT * FROM </w:t>
+      </w:r>
+      <w:proofErr w:type="spellStart"/>
+      <w:r>
+        <w:rPr>
+          <w:rFonts w:ascii="Helvetica" w:eastAsia="Times New Roman" w:hAnsi="Helvetica" w:cs="Times New Roman"/>
+          <w:color w:val="333333"/>
+          <w:lang w:eastAsia="nl-NL"/>
+        </w:rPr>
+        <w:t>animal</w:t>
+      </w:r>
+      <w:proofErr w:type="spellEnd"/>
+      <w:r>
+        <w:rPr>
+          <w:rFonts w:ascii="Helvetica" w:eastAsia="Times New Roman" w:hAnsi="Helvetica" w:cs="Times New Roman"/>
+          <w:color w:val="333333"/>
+          <w:lang w:eastAsia="nl-NL"/>
+        </w:rPr>
+        <w:t xml:space="preserve"> WHERE type LIKE '%</w:t>
+      </w:r>
+      <w:proofErr w:type="spellStart"/>
+      <w:r>
+        <w:rPr>
+          <w:rFonts w:ascii="Helvetica" w:eastAsia="Times New Roman" w:hAnsi="Helvetica" w:cs="Times New Roman"/>
+          <w:color w:val="333333"/>
+          <w:lang w:eastAsia="nl-NL"/>
+        </w:rPr>
+        <w:t>a%e</w:t>
+      </w:r>
+      <w:proofErr w:type="spellEnd"/>
+      <w:r>
+        <w:rPr>
+          <w:rFonts w:ascii="Helvetica" w:eastAsia="Times New Roman" w:hAnsi="Helvetica" w:cs="Times New Roman"/>
+          <w:color w:val="333333"/>
+          <w:lang w:eastAsia="nl-NL"/>
+        </w:rPr>
+        <w:t>%'</w:t>
+      </w:r>
+    </w:p>
+    <w:p>
+      <w:pPr>
         <w:numPr>
           <w:ilvl w:val="0"/>
           <w:numId w:val="6"/>
@@ -1727,6 +2626,11 @@
     </w:p>
     <w:p>
       <w:pPr>
+        <w:pStyle w:val="Lijstalinea"/>
+        <w:numPr>
+          <w:ilvl w:val="1"/>
+          <w:numId w:val="1"/>
+        </w:numPr>
         <w:shd w:val="clear" w:color="auto" w:fill="FFFFFF"/>
         <w:spacing w:after="120" w:line="360" w:lineRule="atLeast"/>
         <w:rPr>
@@ -1741,7 +2645,43 @@
           <w:color w:val="333333"/>
           <w:lang w:eastAsia="nl-NL"/>
         </w:rPr>
-        <w:t> </w:t>
+        <w:t>SELECT * FROM `</w:t>
+      </w:r>
+      <w:proofErr w:type="spellStart"/>
+      <w:r>
+        <w:rPr>
+          <w:rFonts w:ascii="Helvetica" w:eastAsia="Times New Roman" w:hAnsi="Helvetica" w:cs="Times New Roman"/>
+          <w:color w:val="333333"/>
+          <w:lang w:eastAsia="nl-NL"/>
+        </w:rPr>
+        <w:t>weapon</w:t>
+      </w:r>
+      <w:proofErr w:type="spellEnd"/>
+      <w:r>
+        <w:rPr>
+          <w:rFonts w:ascii="Helvetica" w:eastAsia="Times New Roman" w:hAnsi="Helvetica" w:cs="Times New Roman"/>
+          <w:color w:val="333333"/>
+          <w:lang w:eastAsia="nl-NL"/>
+        </w:rPr>
+        <w:t xml:space="preserve">` </w:t>
+      </w:r>
+      <w:proofErr w:type="gramStart"/>
+      <w:r>
+        <w:rPr>
+          <w:rFonts w:ascii="Helvetica" w:eastAsia="Times New Roman" w:hAnsi="Helvetica" w:cs="Times New Roman"/>
+          <w:color w:val="333333"/>
+          <w:lang w:eastAsia="nl-NL"/>
+        </w:rPr>
+        <w:t>WHERE name</w:t>
+      </w:r>
+      <w:proofErr w:type="gramEnd"/>
+      <w:r>
+        <w:rPr>
+          <w:rFonts w:ascii="Helvetica" w:eastAsia="Times New Roman" w:hAnsi="Helvetica" w:cs="Times New Roman"/>
+          <w:color w:val="333333"/>
+          <w:lang w:eastAsia="nl-NL"/>
+        </w:rPr>
+        <w:t xml:space="preserve"> LIKE '%d'</w:t>
       </w:r>
     </w:p>
     <w:p>
@@ -1786,6 +2726,38 @@
           <w:lang w:eastAsia="nl-NL"/>
         </w:rPr>
         <w:t>Met welke query kun je de eerste 10 personen laten zien</w:t>
+      </w:r>
+    </w:p>
+    <w:p>
+      <w:pPr>
+        <w:pStyle w:val="Lijstalinea"/>
+        <w:numPr>
+          <w:ilvl w:val="1"/>
+          <w:numId w:val="1"/>
+        </w:numPr>
+        <w:shd w:val="clear" w:color="auto" w:fill="FFFFFF"/>
+        <w:spacing w:before="100" w:beforeAutospacing="1" w:after="100" w:afterAutospacing="1" w:line="360" w:lineRule="atLeast"/>
+        <w:rPr>
+          <w:rFonts w:ascii="Helvetica" w:eastAsia="Times New Roman" w:hAnsi="Helvetica" w:cs="Times New Roman"/>
+          <w:color w:val="333333"/>
+          <w:lang w:eastAsia="nl-NL"/>
+        </w:rPr>
+      </w:pPr>
+      <w:r>
+        <w:rPr>
+          <w:rFonts w:ascii="Helvetica" w:eastAsia="Times New Roman" w:hAnsi="Helvetica" w:cs="Times New Roman"/>
+          <w:color w:val="333333"/>
+          <w:lang w:eastAsia="nl-NL"/>
+        </w:rPr>
+        <w:t>SELECT * FROM `person` LIMIT 10</w:t>
+      </w:r>
+      <w:r>
+        <w:rPr>
+          <w:rFonts w:ascii="Helvetica" w:eastAsia="Times New Roman" w:hAnsi="Helvetica" w:cs="Times New Roman"/>
+          <w:color w:val="333333"/>
+          <w:lang w:eastAsia="nl-NL"/>
+        </w:rPr>
+        <w:t xml:space="preserve"> </w:t>
       </w:r>
     </w:p>
     <w:p>

</xml_diff>

<commit_message>
Opdracht bijna af nog 2 opdrachten
</commit_message>
<xml_diff>
--- a/Blok3-Week3-php/Lab 2/Blok 3 week 3 lab 2 vragen.docx
+++ b/Blok3-Week3-php/Lab 2/Blok 3 week 3 lab 2 vragen.docx
@@ -1257,7 +1257,6 @@
           <w:lang w:eastAsia="nl-NL"/>
         </w:rPr>
       </w:pPr>
-      <w:bookmarkStart w:id="0" w:name="_GoBack"/>
       <w:r>
         <w:rPr>
           <w:rFonts w:ascii="Helvetica" w:eastAsia="Times New Roman" w:hAnsi="Helvetica" w:cs="Times New Roman"/>
@@ -1323,7 +1322,6 @@
       </w:r>
       <w:proofErr w:type="spellEnd"/>
     </w:p>
-    <w:bookmarkEnd w:id="0"/>
     <w:p>
       <w:pPr>
         <w:shd w:val="clear" w:color="auto" w:fill="FFFFFF"/>
@@ -2785,6 +2783,32 @@
     </w:p>
     <w:p>
       <w:pPr>
+        <w:pStyle w:val="Lijstalinea"/>
+        <w:numPr>
+          <w:ilvl w:val="1"/>
+          <w:numId w:val="1"/>
+        </w:numPr>
+        <w:shd w:val="clear" w:color="auto" w:fill="FFFFFF"/>
+        <w:spacing w:before="100" w:beforeAutospacing="1" w:after="100" w:afterAutospacing="1" w:line="360" w:lineRule="atLeast"/>
+        <w:rPr>
+          <w:rFonts w:ascii="Helvetica" w:eastAsia="Times New Roman" w:hAnsi="Helvetica" w:cs="Times New Roman"/>
+          <w:color w:val="333333"/>
+          <w:lang w:eastAsia="nl-NL"/>
+        </w:rPr>
+      </w:pPr>
+      <w:r>
+        <w:rPr>
+          <w:rFonts w:ascii="Helvetica" w:eastAsia="Times New Roman" w:hAnsi="Helvetica" w:cs="Times New Roman"/>
+          <w:color w:val="333333"/>
+          <w:lang w:eastAsia="nl-NL"/>
+        </w:rPr>
+        <w:t>…</w:t>
+      </w:r>
+      <w:bookmarkStart w:id="0" w:name="_GoBack"/>
+      <w:bookmarkEnd w:id="0"/>
+    </w:p>
+    <w:p>
+      <w:pPr>
         <w:numPr>
           <w:ilvl w:val="0"/>
           <w:numId w:val="7"/>
@@ -2804,6 +2828,66 @@
           <w:lang w:eastAsia="nl-NL"/>
         </w:rPr>
         <w:t>Met welke query kun je de beste 3 wapens laten zien die een attack hebben van 700 – 900?</w:t>
+      </w:r>
+    </w:p>
+    <w:p>
+      <w:pPr>
+        <w:pStyle w:val="Lijstalinea"/>
+        <w:numPr>
+          <w:ilvl w:val="1"/>
+          <w:numId w:val="1"/>
+        </w:numPr>
+        <w:shd w:val="clear" w:color="auto" w:fill="FFFFFF"/>
+        <w:spacing w:before="100" w:beforeAutospacing="1" w:after="100" w:afterAutospacing="1" w:line="360" w:lineRule="atLeast"/>
+        <w:rPr>
+          <w:rFonts w:ascii="Helvetica" w:eastAsia="Times New Roman" w:hAnsi="Helvetica" w:cs="Times New Roman"/>
+          <w:color w:val="333333"/>
+          <w:lang w:eastAsia="nl-NL"/>
+        </w:rPr>
+      </w:pPr>
+      <w:r>
+        <w:rPr>
+          <w:rFonts w:ascii="Helvetica" w:eastAsia="Times New Roman" w:hAnsi="Helvetica" w:cs="Times New Roman"/>
+          <w:color w:val="333333"/>
+          <w:lang w:eastAsia="nl-NL"/>
+        </w:rPr>
+        <w:t xml:space="preserve">SELECT * FROM </w:t>
+      </w:r>
+      <w:proofErr w:type="spellStart"/>
+      <w:r>
+        <w:rPr>
+          <w:rFonts w:ascii="Helvetica" w:eastAsia="Times New Roman" w:hAnsi="Helvetica" w:cs="Times New Roman"/>
+          <w:color w:val="333333"/>
+          <w:lang w:eastAsia="nl-NL"/>
+        </w:rPr>
+        <w:t>weapon</w:t>
+      </w:r>
+      <w:proofErr w:type="spellEnd"/>
+      <w:r>
+        <w:rPr>
+          <w:rFonts w:ascii="Helvetica" w:eastAsia="Times New Roman" w:hAnsi="Helvetica" w:cs="Times New Roman"/>
+          <w:color w:val="333333"/>
+          <w:lang w:eastAsia="nl-NL"/>
+        </w:rPr>
+        <w:t xml:space="preserve"> </w:t>
+      </w:r>
+      <w:proofErr w:type="gramStart"/>
+      <w:r>
+        <w:rPr>
+          <w:rFonts w:ascii="Helvetica" w:eastAsia="Times New Roman" w:hAnsi="Helvetica" w:cs="Times New Roman"/>
+          <w:color w:val="333333"/>
+          <w:lang w:eastAsia="nl-NL"/>
+        </w:rPr>
+        <w:t>WHERE attack</w:t>
+      </w:r>
+      <w:proofErr w:type="gramEnd"/>
+      <w:r>
+        <w:rPr>
+          <w:rFonts w:ascii="Helvetica" w:eastAsia="Times New Roman" w:hAnsi="Helvetica" w:cs="Times New Roman"/>
+          <w:color w:val="333333"/>
+          <w:lang w:eastAsia="nl-NL"/>
+        </w:rPr>
+        <w:t xml:space="preserve"> BETWEEN 700 AND 900 LIMIT 3</w:t>
       </w:r>
     </w:p>
     <w:p/>

</xml_diff>